<commit_message>
Added all Controllers and Repositories
</commit_message>
<xml_diff>
--- a/Dokumentation CarRent.docx
+++ b/Dokumentation CarRent.docx
@@ -23,6 +23,15 @@
     <w:p/>
     <w:sdt>
       <w:sdtPr>
+        <w:rPr>
+          <w:rFonts w:asciiTheme="minorHAnsi" w:eastAsiaTheme="minorHAnsi" w:hAnsiTheme="minorHAnsi" w:cstheme="minorBidi"/>
+          <w:color w:val="auto"/>
+          <w:kern w:val="2"/>
+          <w:sz w:val="22"/>
+          <w:szCs w:val="22"/>
+          <w:lang w:eastAsia="en-US"/>
+          <w14:ligatures w14:val="standardContextual"/>
+        </w:rPr>
         <w:id w:val="-1004825727"/>
         <w:docPartObj>
           <w:docPartGallery w:val="Table of Contents"/>
@@ -31,15 +40,8 @@
       </w:sdtPr>
       <w:sdtEndPr>
         <w:rPr>
-          <w:rFonts w:asciiTheme="minorHAnsi" w:eastAsiaTheme="minorHAnsi" w:hAnsiTheme="minorHAnsi" w:cstheme="minorBidi"/>
           <w:b/>
           <w:bCs/>
-          <w:color w:val="auto"/>
-          <w:kern w:val="2"/>
-          <w:sz w:val="22"/>
-          <w:szCs w:val="22"/>
-          <w:lang w:eastAsia="en-US"/>
-          <w14:ligatures w14:val="standardContextual"/>
         </w:rPr>
       </w:sdtEndPr>
       <w:sdtContent>
@@ -1223,6 +1225,209 @@
       <w:pPr>
         <w:pStyle w:val="berschrift1"/>
       </w:pPr>
+      <w:r>
+        <w:t>Teststrategie</w:t>
+      </w:r>
+    </w:p>
+    <w:p>
+      <w:pPr>
+        <w:numPr>
+          <w:ilvl w:val="0"/>
+          <w:numId w:val="2"/>
+        </w:numPr>
+      </w:pPr>
+      <w:r>
+        <w:rPr>
+          <w:b/>
+          <w:bCs/>
+        </w:rPr>
+        <w:t>Unit Tests:</w:t>
+      </w:r>
+    </w:p>
+    <w:p>
+      <w:pPr>
+        <w:numPr>
+          <w:ilvl w:val="1"/>
+          <w:numId w:val="2"/>
+        </w:numPr>
+      </w:pPr>
+      <w:r>
+        <w:t>Schreibe Unit Tests für die einzelnen Funktionen, die Kunden und Autos verwalten.</w:t>
+      </w:r>
+    </w:p>
+    <w:p>
+      <w:pPr>
+        <w:numPr>
+          <w:ilvl w:val="1"/>
+          <w:numId w:val="2"/>
+        </w:numPr>
+      </w:pPr>
+      <w:r>
+        <w:t>Teste das Hinzufügen, Bearbeiten, Löschen und Suchen von Kunden.</w:t>
+      </w:r>
+    </w:p>
+    <w:p>
+      <w:pPr>
+        <w:numPr>
+          <w:ilvl w:val="1"/>
+          <w:numId w:val="2"/>
+        </w:numPr>
+      </w:pPr>
+      <w:r>
+        <w:t>Teste das Hinzufügen, Bearbeiten, Löschen und Suchen von Autos.</w:t>
+      </w:r>
+    </w:p>
+    <w:p>
+      <w:pPr>
+        <w:numPr>
+          <w:ilvl w:val="0"/>
+          <w:numId w:val="2"/>
+        </w:numPr>
+      </w:pPr>
+      <w:r>
+        <w:rPr>
+          <w:b/>
+          <w:bCs/>
+        </w:rPr>
+        <w:t>Integrationstests:</w:t>
+      </w:r>
+    </w:p>
+    <w:p>
+      <w:pPr>
+        <w:numPr>
+          <w:ilvl w:val="1"/>
+          <w:numId w:val="2"/>
+        </w:numPr>
+      </w:pPr>
+      <w:r>
+        <w:t>Führe Integrationstests durch, um sicherzustellen, dass die verschiedenen Module des Systems ordnungsgemäß zusammenarbeiten.</w:t>
+      </w:r>
+    </w:p>
+    <w:p>
+      <w:pPr>
+        <w:numPr>
+          <w:ilvl w:val="1"/>
+          <w:numId w:val="2"/>
+        </w:numPr>
+      </w:pPr>
+      <w:r>
+        <w:t>Teste die Interaktion zwischen Kundenverwaltung und Autoverwaltung.</w:t>
+      </w:r>
+    </w:p>
+    <w:p>
+      <w:pPr>
+        <w:numPr>
+          <w:ilvl w:val="1"/>
+          <w:numId w:val="2"/>
+        </w:numPr>
+      </w:pPr>
+      <w:r>
+        <w:t>Stelle sicher, dass die Zuordnung von Autos zu Klassen und die Tagesgebühren korrekt funktionieren.</w:t>
+      </w:r>
+    </w:p>
+    <w:p>
+      <w:pPr>
+        <w:numPr>
+          <w:ilvl w:val="0"/>
+          <w:numId w:val="2"/>
+        </w:numPr>
+      </w:pPr>
+      <w:r>
+        <w:rPr>
+          <w:b/>
+          <w:bCs/>
+        </w:rPr>
+        <w:t>Reservierungs- und Kostenberechnungstests:</w:t>
+      </w:r>
+    </w:p>
+    <w:p>
+      <w:pPr>
+        <w:numPr>
+          <w:ilvl w:val="1"/>
+          <w:numId w:val="2"/>
+        </w:numPr>
+      </w:pPr>
+      <w:r>
+        <w:lastRenderedPageBreak/>
+        <w:t>Teste das Erstellen von Reservierungen, indem du Kunden auswählst, Autos auswählst und die Anzahl der Tage angibst.</w:t>
+      </w:r>
+    </w:p>
+    <w:p>
+      <w:pPr>
+        <w:numPr>
+          <w:ilvl w:val="1"/>
+          <w:numId w:val="2"/>
+        </w:numPr>
+      </w:pPr>
+      <w:r>
+        <w:t>Überprüfe, ob die Gesamtkosten korrekt berechnet werden.</w:t>
+      </w:r>
+    </w:p>
+    <w:p>
+      <w:pPr>
+        <w:numPr>
+          <w:ilvl w:val="1"/>
+          <w:numId w:val="2"/>
+        </w:numPr>
+      </w:pPr>
+      <w:r>
+        <w:t>Stelle sicher, dass die Reservierungsnummern eindeutig sind.</w:t>
+      </w:r>
+    </w:p>
+    <w:p>
+      <w:pPr>
+        <w:numPr>
+          <w:ilvl w:val="0"/>
+          <w:numId w:val="2"/>
+        </w:numPr>
+      </w:pPr>
+      <w:r>
+        <w:rPr>
+          <w:b/>
+          <w:bCs/>
+        </w:rPr>
+        <w:t>Umwandlung von Reservationen in Mietverträge:</w:t>
+      </w:r>
+    </w:p>
+    <w:p>
+      <w:pPr>
+        <w:numPr>
+          <w:ilvl w:val="1"/>
+          <w:numId w:val="2"/>
+        </w:numPr>
+      </w:pPr>
+      <w:r>
+        <w:t>Simuliere den Prozess der Umwandlung von Reservierungen in Mietverträge.</w:t>
+      </w:r>
+    </w:p>
+    <w:p>
+      <w:pPr>
+        <w:numPr>
+          <w:ilvl w:val="1"/>
+          <w:numId w:val="2"/>
+        </w:numPr>
+      </w:pPr>
+      <w:r>
+        <w:t>Überprüfe, ob die relevanten Informationen korrekt übertragen werden.</w:t>
+      </w:r>
+    </w:p>
+    <w:p>
+      <w:pPr>
+        <w:numPr>
+          <w:ilvl w:val="1"/>
+          <w:numId w:val="2"/>
+        </w:numPr>
+      </w:pPr>
+      <w:r>
+        <w:t>Teste, ob der Mietvertrag korrekt im System gespeichert wird.</w:t>
+      </w:r>
+    </w:p>
+    <w:p/>
+    <w:p/>
+    <w:p>
+      <w:pPr>
+        <w:pStyle w:val="berschrift1"/>
+      </w:pPr>
       <w:bookmarkStart w:id="5" w:name="_Toc143894286"/>
       <w:r>
         <w:t>4+1 Views</w:t>
@@ -1262,7 +1467,15 @@
       </w:r>
       <w:proofErr w:type="spellEnd"/>
       <w:r>
-        <w:t xml:space="preserve"> Link : </w:t>
+        <w:t xml:space="preserve"> </w:t>
+      </w:r>
+      <w:proofErr w:type="gramStart"/>
+      <w:r>
+        <w:t>Link :</w:t>
+      </w:r>
+      <w:proofErr w:type="gramEnd"/>
+      <w:r>
+        <w:t xml:space="preserve"> </w:t>
       </w:r>
     </w:p>
     <w:sectPr>
@@ -1278,9 +1491,9 @@
 <file path=word/numbering.xml><?xml version="1.0" encoding="utf-8"?>
 <w:numbering xmlns:wpc="http://schemas.microsoft.com/office/word/2010/wordprocessingCanvas" xmlns:cx="http://schemas.microsoft.com/office/drawing/2014/chartex" xmlns:cx1="http://schemas.microsoft.com/office/drawing/2015/9/8/chartex" xmlns:cx2="http://schemas.microsoft.com/office/drawing/2015/10/21/chartex" xmlns:cx3="http://schemas.microsoft.com/office/drawing/2016/5/9/chartex" xmlns:cx4="http://schemas.microsoft.com/office/drawing/2016/5/10/chartex" xmlns:cx5="http://schemas.microsoft.com/office/drawing/2016/5/11/chartex" xmlns:cx6="http://schemas.microsoft.com/office/drawing/2016/5/12/chartex" xmlns:cx7="http://schemas.microsoft.com/office/drawing/2016/5/13/chartex" xmlns:cx8="http://schemas.microsoft.com/office/drawing/2016/5/14/chartex" xmlns:mc="http://schemas.openxmlformats.org/markup-compatibility/2006" xmlns:aink="http://schemas.microsoft.com/office/drawing/2016/ink" xmlns:am3d="http://schemas.microsoft.com/office/drawing/2017/model3d" xmlns:o="urn:schemas-microsoft-com:office:office" xmlns:oel="http://schemas.microsoft.com/office/2019/extlst" xmlns:r="http://schemas.openxmlformats.org/officeDocument/2006/relationships" xmlns:m="http://schemas.openxmlformats.org/officeDocument/2006/math" xmlns:v="urn:schemas-microsoft-com:vml" xmlns:wp14="http://schemas.microsoft.com/office/word/2010/wordprocessingDrawing" xmlns:wp="http://schemas.openxmlformats.org/drawingml/2006/wordprocessingDrawing" xmlns:w10="urn:schemas-microsoft-com:office:word" xmlns:w="http://schemas.openxmlformats.org/wordprocessingml/2006/main" xmlns:w14="http://schemas.microsoft.com/office/word/2010/wordml" xmlns:w15="http://schemas.microsoft.com/office/word/2012/wordml" xmlns:w16cex="http://schemas.microsoft.com/office/word/2018/wordml/cex" xmlns:w16cid="http://schemas.microsoft.com/office/word/2016/wordml/cid" xmlns:w16="http://schemas.microsoft.com/office/word/2018/wordml" xmlns:w16sdtdh="http://schemas.microsoft.com/office/word/2020/wordml/sdtdatahash" xmlns:w16se="http://schemas.microsoft.com/office/word/2015/wordml/symex" xmlns:wpg="http://schemas.microsoft.com/office/word/2010/wordprocessingGroup" xmlns:wpi="http://schemas.microsoft.com/office/word/2010/wordprocessingInk" xmlns:wne="http://schemas.microsoft.com/office/word/2006/wordml" xmlns:wps="http://schemas.microsoft.com/office/word/2010/wordprocessingShape" mc:Ignorable="w14 w15 w16se w16cid w16 w16cex w16sdtdh wp14">
   <w:abstractNum w:abstractNumId="0" w15:restartNumberingAfterBreak="0">
-    <w:nsid w:val="7CA236D7"/>
+    <w:nsid w:val="02510874"/>
     <w:multiLevelType w:val="multilevel"/>
-    <w:tmpl w:val="3BAA4A7A"/>
+    <w:tmpl w:val="0156A0FA"/>
     <w:lvl w:ilvl="0">
       <w:start w:val="1"/>
       <w:numFmt w:val="decimal"/>
@@ -1394,7 +1607,127 @@
       </w:pPr>
     </w:lvl>
   </w:abstractNum>
+  <w:abstractNum w:abstractNumId="1" w15:restartNumberingAfterBreak="0">
+    <w:nsid w:val="7CA236D7"/>
+    <w:multiLevelType w:val="multilevel"/>
+    <w:tmpl w:val="3BAA4A7A"/>
+    <w:lvl w:ilvl="0">
+      <w:start w:val="1"/>
+      <w:numFmt w:val="decimal"/>
+      <w:lvlText w:val="%1."/>
+      <w:lvlJc w:val="left"/>
+      <w:pPr>
+        <w:tabs>
+          <w:tab w:val="num" w:pos="720"/>
+        </w:tabs>
+        <w:ind w:left="720" w:hanging="360"/>
+      </w:pPr>
+    </w:lvl>
+    <w:lvl w:ilvl="1">
+      <w:start w:val="1"/>
+      <w:numFmt w:val="bullet"/>
+      <w:lvlText w:val=""/>
+      <w:lvlJc w:val="left"/>
+      <w:pPr>
+        <w:tabs>
+          <w:tab w:val="num" w:pos="1440"/>
+        </w:tabs>
+        <w:ind w:left="1440" w:hanging="360"/>
+      </w:pPr>
+      <w:rPr>
+        <w:rFonts w:ascii="Symbol" w:hAnsi="Symbol" w:hint="default"/>
+        <w:sz w:val="20"/>
+      </w:rPr>
+    </w:lvl>
+    <w:lvl w:ilvl="2" w:tentative="1">
+      <w:start w:val="1"/>
+      <w:numFmt w:val="decimal"/>
+      <w:lvlText w:val="%3."/>
+      <w:lvlJc w:val="left"/>
+      <w:pPr>
+        <w:tabs>
+          <w:tab w:val="num" w:pos="2160"/>
+        </w:tabs>
+        <w:ind w:left="2160" w:hanging="360"/>
+      </w:pPr>
+    </w:lvl>
+    <w:lvl w:ilvl="3" w:tentative="1">
+      <w:start w:val="1"/>
+      <w:numFmt w:val="decimal"/>
+      <w:lvlText w:val="%4."/>
+      <w:lvlJc w:val="left"/>
+      <w:pPr>
+        <w:tabs>
+          <w:tab w:val="num" w:pos="2880"/>
+        </w:tabs>
+        <w:ind w:left="2880" w:hanging="360"/>
+      </w:pPr>
+    </w:lvl>
+    <w:lvl w:ilvl="4" w:tentative="1">
+      <w:start w:val="1"/>
+      <w:numFmt w:val="decimal"/>
+      <w:lvlText w:val="%5."/>
+      <w:lvlJc w:val="left"/>
+      <w:pPr>
+        <w:tabs>
+          <w:tab w:val="num" w:pos="3600"/>
+        </w:tabs>
+        <w:ind w:left="3600" w:hanging="360"/>
+      </w:pPr>
+    </w:lvl>
+    <w:lvl w:ilvl="5" w:tentative="1">
+      <w:start w:val="1"/>
+      <w:numFmt w:val="decimal"/>
+      <w:lvlText w:val="%6."/>
+      <w:lvlJc w:val="left"/>
+      <w:pPr>
+        <w:tabs>
+          <w:tab w:val="num" w:pos="4320"/>
+        </w:tabs>
+        <w:ind w:left="4320" w:hanging="360"/>
+      </w:pPr>
+    </w:lvl>
+    <w:lvl w:ilvl="6" w:tentative="1">
+      <w:start w:val="1"/>
+      <w:numFmt w:val="decimal"/>
+      <w:lvlText w:val="%7."/>
+      <w:lvlJc w:val="left"/>
+      <w:pPr>
+        <w:tabs>
+          <w:tab w:val="num" w:pos="5040"/>
+        </w:tabs>
+        <w:ind w:left="5040" w:hanging="360"/>
+      </w:pPr>
+    </w:lvl>
+    <w:lvl w:ilvl="7" w:tentative="1">
+      <w:start w:val="1"/>
+      <w:numFmt w:val="decimal"/>
+      <w:lvlText w:val="%8."/>
+      <w:lvlJc w:val="left"/>
+      <w:pPr>
+        <w:tabs>
+          <w:tab w:val="num" w:pos="5760"/>
+        </w:tabs>
+        <w:ind w:left="5760" w:hanging="360"/>
+      </w:pPr>
+    </w:lvl>
+    <w:lvl w:ilvl="8" w:tentative="1">
+      <w:start w:val="1"/>
+      <w:numFmt w:val="decimal"/>
+      <w:lvlText w:val="%9."/>
+      <w:lvlJc w:val="left"/>
+      <w:pPr>
+        <w:tabs>
+          <w:tab w:val="num" w:pos="6480"/>
+        </w:tabs>
+        <w:ind w:left="6480" w:hanging="360"/>
+      </w:pPr>
+    </w:lvl>
+  </w:abstractNum>
   <w:num w:numId="1" w16cid:durableId="813182090">
+    <w:abstractNumId w:val="1"/>
+  </w:num>
+  <w:num w:numId="2" w16cid:durableId="79446250">
     <w:abstractNumId w:val="0"/>
   </w:num>
 </w:numbering>

</xml_diff>